<commit_message>
New changes and video
</commit_message>
<xml_diff>
--- a/project Report/Project Report.docx
+++ b/project Report/Project Report.docx
@@ -4,6 +4,14 @@
   <w:body>
     <w:p>
       <w:pPr>
+        <w:pBdr>
+          <w:top w:val="single" w:sz="4" w:space="1" w:color="auto"/>
+          <w:left w:val="single" w:sz="4" w:space="4" w:color="auto"/>
+          <w:bottom w:val="single" w:sz="4" w:space="1" w:color="auto"/>
+          <w:right w:val="single" w:sz="4" w:space="4" w:color="auto"/>
+          <w:between w:val="single" w:sz="4" w:space="1" w:color="auto"/>
+          <w:bar w:val="single" w:sz="4" w:color="auto"/>
+        </w:pBdr>
         <w:rPr>
           <w:sz w:val="32"/>
           <w:szCs w:val="32"/>
@@ -39,105 +47,95 @@
         <w:rPr>
           <w:b/>
           <w:bCs/>
-          <w:sz w:val="24"/>
-          <w:szCs w:val="24"/>
-        </w:rPr>
-      </w:pPr>
-      <w:r>
-        <w:rPr>
-          <w:b/>
-          <w:bCs/>
-          <w:sz w:val="24"/>
-          <w:szCs w:val="24"/>
-        </w:rPr>
-        <w:t>1.</w:t>
-      </w:r>
-      <w:r>
-        <w:rPr>
-          <w:b/>
-          <w:bCs/>
           <w:sz w:val="28"/>
           <w:szCs w:val="28"/>
-        </w:rPr>
-        <w:t>INTRODUCTION</w:t>
-      </w:r>
-      <w:r>
-        <w:rPr>
-          <w:b/>
-          <w:bCs/>
-          <w:sz w:val="24"/>
-          <w:szCs w:val="24"/>
-        </w:rPr>
-        <w:t>:</w:t>
-      </w:r>
-    </w:p>
-    <w:p>
-      <w:r>
-        <w:rPr>
-          <w:b/>
-          <w:bCs/>
-        </w:rPr>
-        <w:t>1.1 OVERVIEW</w:t>
-      </w:r>
-      <w:r>
-        <w:t>:</w:t>
-      </w:r>
-    </w:p>
-    <w:p>
-      <w:r>
-        <w:t xml:space="preserve">                 </w:t>
-      </w:r>
-      <w:r>
-        <w:t>Indian agricultural crop production analysis from 1997 to 2021 reveals significant growth and challenges. During this period, there was an overall increase in food grain production due to advances in technology, irrigation, and government initiatives. However, disparities in crop yields persisted, and the sector faced issues like water scarcity, climate change impacts, and market volatility. Crop diversification and sustainable practices gained importance, highlighting the need for a balanced approach to ensure food security and environmental sustainability.</w:t>
-      </w:r>
-    </w:p>
-    <w:p>
-      <w:pPr>
-        <w:rPr>
-          <w:b/>
-          <w:bCs/>
-        </w:rPr>
-      </w:pPr>
-      <w:r>
-        <w:rPr>
-          <w:b/>
-          <w:bCs/>
-        </w:rPr>
-        <w:t>1.2 PURPOSE:</w:t>
-      </w:r>
-    </w:p>
-    <w:p>
-      <w:r>
-        <w:t xml:space="preserve">                    </w:t>
-      </w:r>
-      <w:r>
-        <w:t>The Indian agricultural crop production analysis from 1997 to 2021 serves multiple crucial purposes. It enables policymakers to formulate effective agricultural policies, assists farmers in making informed decisions, and aids investors in identifying profitable opportunities. This data can also inform food security strategies, contribute to sustainable agricultural practices, and provide insights into the impact of climate change on crop yields. Furthermore, it supports research and innovation in the agricultural sector, ultimately fostering India's food self-sufficiency and economic growth.</w:t>
-      </w:r>
-    </w:p>
-    <w:p>
-      <w:pPr>
+          <w:u w:val="single"/>
+        </w:rPr>
+      </w:pPr>
+      <w:r>
         <w:rPr>
           <w:b/>
           <w:bCs/>
           <w:sz w:val="28"/>
           <w:szCs w:val="28"/>
-        </w:rPr>
-      </w:pPr>
-      <w:r>
+          <w:u w:val="single"/>
+        </w:rPr>
+        <w:t>1.INTRODUCTION:</w:t>
+      </w:r>
+    </w:p>
+    <w:p>
+      <w:r>
+        <w:rPr>
+          <w:b/>
+          <w:bCs/>
+        </w:rPr>
+        <w:t>1.1 OVERVIEW</w:t>
+      </w:r>
+      <w:r>
+        <w:t>:</w:t>
+      </w:r>
+    </w:p>
+    <w:p>
+      <w:r>
+        <w:t xml:space="preserve">                 </w:t>
+      </w:r>
+      <w:r>
+        <w:t>Indian agricultural crop production analysis from 1997 to 2021 reveals significant growth and challenges. During this period, there was an overall increase in food grain production due to advances in technology, irrigation, and government initiatives. However, disparities in crop yields persisted, and the sector faced issues like water scarcity, climate change impacts, and market volatility. Crop diversification and sustainable practices gained importance, highlighting the need for a balanced approach to ensure food security and environmental sustainability.</w:t>
+      </w:r>
+    </w:p>
+    <w:p>
+      <w:pPr>
+        <w:rPr>
+          <w:b/>
+          <w:bCs/>
+        </w:rPr>
+      </w:pPr>
+      <w:r>
+        <w:rPr>
+          <w:b/>
+          <w:bCs/>
+        </w:rPr>
+        <w:t>1.2 PURPOSE:</w:t>
+      </w:r>
+    </w:p>
+    <w:p>
+      <w:r>
+        <w:t xml:space="preserve">                    </w:t>
+      </w:r>
+      <w:r>
+        <w:t>The Indian agricultural crop production analysis from 1997 to 2021 serves multiple crucial purposes. It enables policymakers to formulate effective agricultural policies, assists farmers in making informed decisions, and aids investors in identifying profitable opportunities. This data can also inform food security strategies, contribute to sustainable agricultural practices, and provide insights into the impact of climate change on crop yields. Furthermore, it supports research and innovation in the agricultural sector, ultimately fostering India's food self-sufficiency and economic growth.</w:t>
+      </w:r>
+    </w:p>
+    <w:p>
+      <w:pPr>
+        <w:pBdr>
+          <w:top w:val="single" w:sz="4" w:space="1" w:color="auto"/>
+        </w:pBdr>
         <w:rPr>
           <w:b/>
           <w:bCs/>
           <w:sz w:val="28"/>
           <w:szCs w:val="28"/>
-        </w:rPr>
-        <w:t>2.</w:t>
-      </w:r>
+          <w:u w:val="single"/>
+        </w:rPr>
+      </w:pPr>
       <w:r>
         <w:rPr>
           <w:b/>
           <w:bCs/>
           <w:sz w:val="28"/>
           <w:szCs w:val="28"/>
+          <w:u w:val="single"/>
+        </w:rPr>
+        <w:t>2.</w:t>
+      </w:r>
+      <w:r>
+        <w:rPr>
+          <w:b/>
+          <w:bCs/>
+          <w:sz w:val="28"/>
+          <w:szCs w:val="28"/>
+          <w:u w:val="single"/>
         </w:rPr>
         <w:t>PROBLEM STATEMENT &amp; DESIGN THINKING:</w:t>
       </w:r>
@@ -202,9 +200,9 @@
           <w:noProof/>
         </w:rPr>
         <w:drawing>
-          <wp:inline distT="0" distB="0" distL="0" distR="0" wp14:anchorId="3FFBC6AE" wp14:editId="0EB7DD6B">
-            <wp:extent cx="3905466" cy="4030980"/>
-            <wp:effectExtent l="0" t="0" r="0" b="7620"/>
+          <wp:inline distT="0" distB="0" distL="0" distR="0" wp14:anchorId="3FFBC6AE" wp14:editId="1CB9E001">
+            <wp:extent cx="3726180" cy="3840636"/>
+            <wp:effectExtent l="0" t="0" r="7620" b="7620"/>
             <wp:docPr id="1289969110" name="Picture 1"/>
             <wp:cNvGraphicFramePr>
               <a:graphicFrameLocks xmlns:a="http://schemas.openxmlformats.org/drawingml/2006/main" noChangeAspect="1"/>
@@ -213,11 +211,11 @@
               <a:graphicData uri="http://schemas.openxmlformats.org/drawingml/2006/picture">
                 <pic:pic xmlns:pic="http://schemas.openxmlformats.org/drawingml/2006/picture">
                   <pic:nvPicPr>
-                    <pic:cNvPr id="1289969110" name="Picture 1289969110"/>
+                    <pic:cNvPr id="1289969110" name="Picture 1"/>
                     <pic:cNvPicPr/>
                   </pic:nvPicPr>
                   <pic:blipFill>
-                    <a:blip r:embed="rId4" cstate="print">
+                    <a:blip r:embed="rId4">
                       <a:extLst>
                         <a:ext uri="{28A0092B-C50C-407E-A947-70E740481C1C}">
                           <a14:useLocalDpi xmlns:a14="http://schemas.microsoft.com/office/drawing/2010/main" val="0"/>
@@ -231,7 +229,7 @@
                   <pic:spPr>
                     <a:xfrm>
                       <a:off x="0" y="0"/>
-                      <a:ext cx="3972729" cy="4100404"/>
+                      <a:ext cx="3743322" cy="3858305"/>
                     </a:xfrm>
                     <a:prstGeom prst="rect">
                       <a:avLst/>
@@ -280,9 +278,9 @@
           <w:noProof/>
         </w:rPr>
         <w:drawing>
-          <wp:inline distT="0" distB="0" distL="0" distR="0" wp14:anchorId="5AAAB3FD" wp14:editId="0B413B49">
-            <wp:extent cx="6271771" cy="2034540"/>
-            <wp:effectExtent l="0" t="0" r="0" b="3810"/>
+          <wp:inline distT="0" distB="0" distL="0" distR="0" wp14:anchorId="5AAAB3FD" wp14:editId="7CDA8E20">
+            <wp:extent cx="6307908" cy="2062921"/>
+            <wp:effectExtent l="0" t="0" r="0" b="7620"/>
             <wp:docPr id="1369477937" name="Picture 2"/>
             <wp:cNvGraphicFramePr>
               <a:graphicFrameLocks xmlns:a="http://schemas.openxmlformats.org/drawingml/2006/main" noChangeAspect="1"/>
@@ -291,7 +289,7 @@
               <a:graphicData uri="http://schemas.openxmlformats.org/drawingml/2006/picture">
                 <pic:pic xmlns:pic="http://schemas.openxmlformats.org/drawingml/2006/picture">
                   <pic:nvPicPr>
-                    <pic:cNvPr id="1369477937" name="Picture 1369477937"/>
+                    <pic:cNvPr id="1369477937" name="Picture 2"/>
                     <pic:cNvPicPr/>
                   </pic:nvPicPr>
                   <pic:blipFill>
@@ -309,7 +307,7 @@
                   <pic:spPr>
                     <a:xfrm>
                       <a:off x="0" y="0"/>
-                      <a:ext cx="6359261" cy="2062921"/>
+                      <a:ext cx="6307908" cy="2062921"/>
                     </a:xfrm>
                     <a:prstGeom prst="rect">
                       <a:avLst/>
@@ -324,6 +322,9 @@
     </w:p>
     <w:p>
       <w:pPr>
+        <w:pBdr>
+          <w:top w:val="single" w:sz="4" w:space="1" w:color="auto"/>
+        </w:pBdr>
         <w:tabs>
           <w:tab w:val="left" w:pos="2028"/>
         </w:tabs>
@@ -332,6 +333,7 @@
           <w:bCs/>
           <w:sz w:val="28"/>
           <w:szCs w:val="28"/>
+          <w:u w:val="single"/>
         </w:rPr>
       </w:pPr>
       <w:r>
@@ -340,6 +342,7 @@
           <w:bCs/>
           <w:sz w:val="28"/>
           <w:szCs w:val="28"/>
+          <w:u w:val="single"/>
         </w:rPr>
         <w:t>3.RESULT:</w:t>
       </w:r>
@@ -379,9 +382,9 @@
           <w:noProof/>
         </w:rPr>
         <w:drawing>
-          <wp:inline distT="0" distB="0" distL="0" distR="0" wp14:anchorId="4789C89E" wp14:editId="36E3D02A">
-            <wp:extent cx="4648200" cy="2483743"/>
-            <wp:effectExtent l="0" t="0" r="8890" b="0"/>
+          <wp:inline distT="0" distB="0" distL="0" distR="0" wp14:anchorId="4789C89E" wp14:editId="1BA5CFA3">
+            <wp:extent cx="4122420" cy="2833060"/>
+            <wp:effectExtent l="0" t="0" r="0" b="5715"/>
             <wp:docPr id="2088629911" name="Picture 3"/>
             <wp:cNvGraphicFramePr>
               <a:graphicFrameLocks xmlns:a="http://schemas.openxmlformats.org/drawingml/2006/main" noChangeAspect="1"/>
@@ -390,7 +393,7 @@
               <a:graphicData uri="http://schemas.openxmlformats.org/drawingml/2006/picture">
                 <pic:pic xmlns:pic="http://schemas.openxmlformats.org/drawingml/2006/picture">
                   <pic:nvPicPr>
-                    <pic:cNvPr id="2088629911" name="Picture 2088629911"/>
+                    <pic:cNvPr id="2088629911" name="Picture 3"/>
                     <pic:cNvPicPr/>
                   </pic:nvPicPr>
                   <pic:blipFill>
@@ -408,7 +411,7 @@
                   <pic:spPr>
                     <a:xfrm>
                       <a:off x="0" y="0"/>
-                      <a:ext cx="4648200" cy="2483743"/>
+                      <a:ext cx="4144633" cy="2848326"/>
                     </a:xfrm>
                     <a:prstGeom prst="rect">
                       <a:avLst/>
@@ -456,9 +459,9 @@
           <w:noProof/>
         </w:rPr>
         <w:drawing>
-          <wp:inline distT="0" distB="0" distL="0" distR="0" wp14:anchorId="5A8765B0" wp14:editId="06319312">
-            <wp:extent cx="4716201" cy="2520080"/>
-            <wp:effectExtent l="0" t="0" r="8255" b="0"/>
+          <wp:inline distT="0" distB="0" distL="0" distR="0" wp14:anchorId="5A8765B0" wp14:editId="05A629DD">
+            <wp:extent cx="4153839" cy="2446020"/>
+            <wp:effectExtent l="0" t="0" r="0" b="0"/>
             <wp:docPr id="876263622" name="Picture 4"/>
             <wp:cNvGraphicFramePr>
               <a:graphicFrameLocks xmlns:a="http://schemas.openxmlformats.org/drawingml/2006/main" noChangeAspect="1"/>
@@ -467,7 +470,7 @@
               <a:graphicData uri="http://schemas.openxmlformats.org/drawingml/2006/picture">
                 <pic:pic xmlns:pic="http://schemas.openxmlformats.org/drawingml/2006/picture">
                   <pic:nvPicPr>
-                    <pic:cNvPr id="876263622" name="Picture 876263622"/>
+                    <pic:cNvPr id="876263622" name="Picture 4"/>
                     <pic:cNvPicPr/>
                   </pic:nvPicPr>
                   <pic:blipFill>
@@ -485,7 +488,7 @@
                   <pic:spPr>
                     <a:xfrm>
                       <a:off x="0" y="0"/>
-                      <a:ext cx="4716201" cy="2520080"/>
+                      <a:ext cx="4159513" cy="2449361"/>
                     </a:xfrm>
                     <a:prstGeom prst="rect">
                       <a:avLst/>
@@ -508,17 +511,6 @@
           <w:bCs/>
         </w:rPr>
       </w:pPr>
-    </w:p>
-    <w:p>
-      <w:pPr>
-        <w:tabs>
-          <w:tab w:val="left" w:pos="2028"/>
-        </w:tabs>
-        <w:rPr>
-          <w:b/>
-          <w:bCs/>
-        </w:rPr>
-      </w:pPr>
       <w:r>
         <w:rPr>
           <w:b/>
@@ -545,9 +537,9 @@
           <w:noProof/>
         </w:rPr>
         <w:drawing>
-          <wp:inline distT="0" distB="0" distL="0" distR="0" wp14:anchorId="5B6CE036" wp14:editId="22FF46C9">
-            <wp:extent cx="4899660" cy="2592596"/>
-            <wp:effectExtent l="0" t="0" r="0" b="0"/>
+          <wp:inline distT="0" distB="0" distL="0" distR="0" wp14:anchorId="5B6CE036" wp14:editId="507A79F9">
+            <wp:extent cx="4199459" cy="2468880"/>
+            <wp:effectExtent l="0" t="0" r="0" b="7620"/>
             <wp:docPr id="715098089" name="Picture 5"/>
             <wp:cNvGraphicFramePr>
               <a:graphicFrameLocks xmlns:a="http://schemas.openxmlformats.org/drawingml/2006/main" noChangeAspect="1"/>
@@ -556,7 +548,7 @@
               <a:graphicData uri="http://schemas.openxmlformats.org/drawingml/2006/picture">
                 <pic:pic xmlns:pic="http://schemas.openxmlformats.org/drawingml/2006/picture">
                   <pic:nvPicPr>
-                    <pic:cNvPr id="715098089" name="Picture 715098089"/>
+                    <pic:cNvPr id="715098089" name="Picture 5"/>
                     <pic:cNvPicPr/>
                   </pic:nvPicPr>
                   <pic:blipFill>
@@ -574,7 +566,7 @@
                   <pic:spPr>
                     <a:xfrm>
                       <a:off x="0" y="0"/>
-                      <a:ext cx="4955084" cy="2621923"/>
+                      <a:ext cx="4223947" cy="2483277"/>
                     </a:xfrm>
                     <a:prstGeom prst="rect">
                       <a:avLst/>
@@ -622,9 +614,9 @@
           <w:noProof/>
         </w:rPr>
         <w:drawing>
-          <wp:inline distT="0" distB="0" distL="0" distR="0" wp14:anchorId="252EF824" wp14:editId="170EA1FD">
-            <wp:extent cx="4891081" cy="2583180"/>
-            <wp:effectExtent l="0" t="0" r="5080" b="7620"/>
+          <wp:inline distT="0" distB="0" distL="0" distR="0" wp14:anchorId="252EF824" wp14:editId="5FFEE3EA">
+            <wp:extent cx="4229100" cy="2433783"/>
+            <wp:effectExtent l="0" t="0" r="0" b="5080"/>
             <wp:docPr id="1548803059" name="Picture 6"/>
             <wp:cNvGraphicFramePr>
               <a:graphicFrameLocks xmlns:a="http://schemas.openxmlformats.org/drawingml/2006/main" noChangeAspect="1"/>
@@ -633,7 +625,7 @@
               <a:graphicData uri="http://schemas.openxmlformats.org/drawingml/2006/picture">
                 <pic:pic xmlns:pic="http://schemas.openxmlformats.org/drawingml/2006/picture">
                   <pic:nvPicPr>
-                    <pic:cNvPr id="1548803059" name="Picture 1548803059"/>
+                    <pic:cNvPr id="1548803059" name="Picture 6"/>
                     <pic:cNvPicPr/>
                   </pic:nvPicPr>
                   <pic:blipFill>
@@ -651,7 +643,7 @@
                   <pic:spPr>
                     <a:xfrm>
                       <a:off x="0" y="0"/>
-                      <a:ext cx="4919501" cy="2598190"/>
+                      <a:ext cx="4242196" cy="2441319"/>
                     </a:xfrm>
                     <a:prstGeom prst="rect">
                       <a:avLst/>
@@ -699,9 +691,9 @@
           <w:noProof/>
         </w:rPr>
         <w:drawing>
-          <wp:inline distT="0" distB="0" distL="0" distR="0" wp14:anchorId="734A92C8" wp14:editId="3C795DC2">
-            <wp:extent cx="4853940" cy="2578621"/>
-            <wp:effectExtent l="0" t="0" r="3810" b="0"/>
+          <wp:inline distT="0" distB="0" distL="0" distR="0" wp14:anchorId="734A92C8" wp14:editId="1F65B38C">
+            <wp:extent cx="4221480" cy="2819962"/>
+            <wp:effectExtent l="0" t="0" r="7620" b="0"/>
             <wp:docPr id="1577913793" name="Picture 7"/>
             <wp:cNvGraphicFramePr>
               <a:graphicFrameLocks xmlns:a="http://schemas.openxmlformats.org/drawingml/2006/main" noChangeAspect="1"/>
@@ -710,7 +702,7 @@
               <a:graphicData uri="http://schemas.openxmlformats.org/drawingml/2006/picture">
                 <pic:pic xmlns:pic="http://schemas.openxmlformats.org/drawingml/2006/picture">
                   <pic:nvPicPr>
-                    <pic:cNvPr id="1577913793" name="Picture 1577913793"/>
+                    <pic:cNvPr id="1577913793" name="Picture 7"/>
                     <pic:cNvPicPr/>
                   </pic:nvPicPr>
                   <pic:blipFill>
@@ -728,7 +720,7 @@
                   <pic:spPr>
                     <a:xfrm>
                       <a:off x="0" y="0"/>
-                      <a:ext cx="4881242" cy="2593125"/>
+                      <a:ext cx="4233144" cy="2827754"/>
                     </a:xfrm>
                     <a:prstGeom prst="rect">
                       <a:avLst/>
@@ -757,7 +749,35 @@
           <w:bCs/>
         </w:rPr>
         <w:lastRenderedPageBreak/>
-        <w:t>SEASON BASED CROP CULTIVATION:</w:t>
+        <w:t>SEASON</w:t>
+      </w:r>
+      <w:r>
+        <w:rPr>
+          <w:b/>
+          <w:bCs/>
+        </w:rPr>
+        <w:t>ED</w:t>
+      </w:r>
+      <w:r>
+        <w:rPr>
+          <w:b/>
+          <w:bCs/>
+        </w:rPr>
+        <w:t xml:space="preserve"> BASED CULTIVATION</w:t>
+      </w:r>
+      <w:r>
+        <w:rPr>
+          <w:b/>
+          <w:bCs/>
+        </w:rPr>
+        <w:t xml:space="preserve"> AREA</w:t>
+      </w:r>
+      <w:r>
+        <w:rPr>
+          <w:b/>
+          <w:bCs/>
+        </w:rPr>
+        <w:t>:</w:t>
       </w:r>
     </w:p>
     <w:p>
@@ -777,9 +797,9 @@
           <w:noProof/>
         </w:rPr>
         <w:drawing>
-          <wp:inline distT="0" distB="0" distL="0" distR="0" wp14:anchorId="2605200E" wp14:editId="15C37379">
-            <wp:extent cx="4831080" cy="2588957"/>
-            <wp:effectExtent l="0" t="0" r="7620" b="1905"/>
+          <wp:inline distT="0" distB="0" distL="0" distR="0" wp14:anchorId="2605200E" wp14:editId="3F89AAAE">
+            <wp:extent cx="3970084" cy="2667000"/>
+            <wp:effectExtent l="0" t="0" r="0" b="0"/>
             <wp:docPr id="2021892248" name="Picture 8"/>
             <wp:cNvGraphicFramePr>
               <a:graphicFrameLocks xmlns:a="http://schemas.openxmlformats.org/drawingml/2006/main" noChangeAspect="1"/>
@@ -788,7 +808,7 @@
               <a:graphicData uri="http://schemas.openxmlformats.org/drawingml/2006/picture">
                 <pic:pic xmlns:pic="http://schemas.openxmlformats.org/drawingml/2006/picture">
                   <pic:nvPicPr>
-                    <pic:cNvPr id="2021892248" name="Picture 2021892248"/>
+                    <pic:cNvPr id="2021892248" name="Picture 8"/>
                     <pic:cNvPicPr/>
                   </pic:nvPicPr>
                   <pic:blipFill>
@@ -806,7 +826,7 @@
                   <pic:spPr>
                     <a:xfrm>
                       <a:off x="0" y="0"/>
-                      <a:ext cx="4876319" cy="2613201"/>
+                      <a:ext cx="3993946" cy="2683030"/>
                     </a:xfrm>
                     <a:prstGeom prst="rect">
                       <a:avLst/>
@@ -854,9 +874,9 @@
           <w:noProof/>
         </w:rPr>
         <w:drawing>
-          <wp:inline distT="0" distB="0" distL="0" distR="0" wp14:anchorId="2EA21E33" wp14:editId="1A42F526">
-            <wp:extent cx="4838700" cy="2575350"/>
-            <wp:effectExtent l="0" t="0" r="0" b="0"/>
+          <wp:inline distT="0" distB="0" distL="0" distR="0" wp14:anchorId="2EA21E33" wp14:editId="1F97A774">
+            <wp:extent cx="3977640" cy="2271731"/>
+            <wp:effectExtent l="0" t="0" r="3810" b="0"/>
             <wp:docPr id="1026114113" name="Picture 9"/>
             <wp:cNvGraphicFramePr>
               <a:graphicFrameLocks xmlns:a="http://schemas.openxmlformats.org/drawingml/2006/main" noChangeAspect="1"/>
@@ -865,7 +885,7 @@
               <a:graphicData uri="http://schemas.openxmlformats.org/drawingml/2006/picture">
                 <pic:pic xmlns:pic="http://schemas.openxmlformats.org/drawingml/2006/picture">
                   <pic:nvPicPr>
-                    <pic:cNvPr id="1026114113" name="Picture 1026114113"/>
+                    <pic:cNvPr id="1026114113" name="Picture 9"/>
                     <pic:cNvPicPr/>
                   </pic:nvPicPr>
                   <pic:blipFill>
@@ -883,7 +903,7 @@
                   <pic:spPr>
                     <a:xfrm>
                       <a:off x="0" y="0"/>
-                      <a:ext cx="4869201" cy="2591584"/>
+                      <a:ext cx="4001824" cy="2285543"/>
                     </a:xfrm>
                     <a:prstGeom prst="rect">
                       <a:avLst/>
@@ -931,9 +951,9 @@
           <w:noProof/>
         </w:rPr>
         <w:drawing>
-          <wp:inline distT="0" distB="0" distL="0" distR="0" wp14:anchorId="695670CE" wp14:editId="55DDE3CF">
-            <wp:extent cx="4853063" cy="2567940"/>
-            <wp:effectExtent l="0" t="0" r="5080" b="3810"/>
+          <wp:inline distT="0" distB="0" distL="0" distR="0" wp14:anchorId="695670CE" wp14:editId="24648687">
+            <wp:extent cx="3970020" cy="2669274"/>
+            <wp:effectExtent l="0" t="0" r="0" b="0"/>
             <wp:docPr id="1594031735" name="Picture 10"/>
             <wp:cNvGraphicFramePr>
               <a:graphicFrameLocks xmlns:a="http://schemas.openxmlformats.org/drawingml/2006/main" noChangeAspect="1"/>
@@ -942,7 +962,7 @@
               <a:graphicData uri="http://schemas.openxmlformats.org/drawingml/2006/picture">
                 <pic:pic xmlns:pic="http://schemas.openxmlformats.org/drawingml/2006/picture">
                   <pic:nvPicPr>
-                    <pic:cNvPr id="1594031735" name="Picture 1594031735"/>
+                    <pic:cNvPr id="1594031735" name="Picture 10"/>
                     <pic:cNvPicPr/>
                   </pic:nvPicPr>
                   <pic:blipFill>
@@ -960,7 +980,7 @@
                   <pic:spPr>
                     <a:xfrm>
                       <a:off x="0" y="0"/>
-                      <a:ext cx="4881720" cy="2583104"/>
+                      <a:ext cx="3995718" cy="2686552"/>
                     </a:xfrm>
                     <a:prstGeom prst="rect">
                       <a:avLst/>
@@ -989,7 +1009,21 @@
           <w:bCs/>
         </w:rPr>
         <w:lastRenderedPageBreak/>
-        <w:t>DASH BOARD (AREA IN ACRES REGION-WISE):</w:t>
+        <w:t>DASH BOARD (AREA IN ACRES</w:t>
+      </w:r>
+      <w:r>
+        <w:rPr>
+          <w:b/>
+          <w:bCs/>
+        </w:rPr>
+        <w:t>-</w:t>
+      </w:r>
+      <w:r>
+        <w:rPr>
+          <w:b/>
+          <w:bCs/>
+        </w:rPr>
+        <w:t>WISE):</w:t>
       </w:r>
     </w:p>
     <w:p>
@@ -1009,8 +1043,8 @@
           <w:noProof/>
         </w:rPr>
         <w:drawing>
-          <wp:inline distT="0" distB="0" distL="0" distR="0" wp14:anchorId="43CCC5E4" wp14:editId="0E6E55C8">
-            <wp:extent cx="4857615" cy="2590800"/>
+          <wp:inline distT="0" distB="0" distL="0" distR="0" wp14:anchorId="43CCC5E4" wp14:editId="152DF834">
+            <wp:extent cx="4686167" cy="2575560"/>
             <wp:effectExtent l="0" t="0" r="635" b="0"/>
             <wp:docPr id="525764060" name="Picture 11"/>
             <wp:cNvGraphicFramePr>
@@ -1020,7 +1054,7 @@
               <a:graphicData uri="http://schemas.openxmlformats.org/drawingml/2006/picture">
                 <pic:pic xmlns:pic="http://schemas.openxmlformats.org/drawingml/2006/picture">
                   <pic:nvPicPr>
-                    <pic:cNvPr id="525764060" name="Picture 525764060"/>
+                    <pic:cNvPr id="525764060" name="Picture 11"/>
                     <pic:cNvPicPr/>
                   </pic:nvPicPr>
                   <pic:blipFill>
@@ -1038,7 +1072,7 @@
                   <pic:spPr>
                     <a:xfrm>
                       <a:off x="0" y="0"/>
-                      <a:ext cx="4873177" cy="2599100"/>
+                      <a:ext cx="4708696" cy="2587942"/>
                     </a:xfrm>
                     <a:prstGeom prst="rect">
                       <a:avLst/>
@@ -1066,7 +1100,7 @@
           <w:b/>
           <w:bCs/>
         </w:rPr>
-        <w:t>DASH BOARD (PRODUCTION IN TONNES REGION-WISE):</w:t>
+        <w:t>DASH BOARD (PRODUCTION IN TONNES-WISE):</w:t>
       </w:r>
     </w:p>
     <w:p>
@@ -1086,9 +1120,9 @@
           <w:noProof/>
         </w:rPr>
         <w:drawing>
-          <wp:inline distT="0" distB="0" distL="0" distR="0" wp14:anchorId="21FD1D24" wp14:editId="6F41FE24">
-            <wp:extent cx="4853410" cy="2583180"/>
-            <wp:effectExtent l="0" t="0" r="4445" b="7620"/>
+          <wp:inline distT="0" distB="0" distL="0" distR="0" wp14:anchorId="21FD1D24" wp14:editId="45F9A4A4">
+            <wp:extent cx="4728040" cy="2598420"/>
+            <wp:effectExtent l="0" t="0" r="0" b="0"/>
             <wp:docPr id="1385768994" name="Picture 12"/>
             <wp:cNvGraphicFramePr>
               <a:graphicFrameLocks xmlns:a="http://schemas.openxmlformats.org/drawingml/2006/main" noChangeAspect="1"/>
@@ -1097,7 +1131,7 @@
               <a:graphicData uri="http://schemas.openxmlformats.org/drawingml/2006/picture">
                 <pic:pic xmlns:pic="http://schemas.openxmlformats.org/drawingml/2006/picture">
                   <pic:nvPicPr>
-                    <pic:cNvPr id="1385768994" name="Picture 1385768994"/>
+                    <pic:cNvPr id="1385768994" name="Picture 12"/>
                     <pic:cNvPicPr/>
                   </pic:nvPicPr>
                   <pic:blipFill>
@@ -1115,7 +1149,7 @@
                   <pic:spPr>
                     <a:xfrm>
                       <a:off x="0" y="0"/>
-                      <a:ext cx="4864722" cy="2589201"/>
+                      <a:ext cx="4772935" cy="2623093"/>
                     </a:xfrm>
                     <a:prstGeom prst="rect">
                       <a:avLst/>
@@ -1163,9 +1197,9 @@
           <w:noProof/>
         </w:rPr>
         <w:drawing>
-          <wp:inline distT="0" distB="0" distL="0" distR="0" wp14:anchorId="42537B4C" wp14:editId="54F4F825">
-            <wp:extent cx="4848550" cy="2590800"/>
-            <wp:effectExtent l="0" t="0" r="9525" b="0"/>
+          <wp:inline distT="0" distB="0" distL="0" distR="0" wp14:anchorId="42537B4C" wp14:editId="129CCCAB">
+            <wp:extent cx="4724400" cy="2584778"/>
+            <wp:effectExtent l="0" t="0" r="0" b="6350"/>
             <wp:docPr id="737059761" name="Picture 13"/>
             <wp:cNvGraphicFramePr>
               <a:graphicFrameLocks xmlns:a="http://schemas.openxmlformats.org/drawingml/2006/main" noChangeAspect="1"/>
@@ -1174,7 +1208,7 @@
               <a:graphicData uri="http://schemas.openxmlformats.org/drawingml/2006/picture">
                 <pic:pic xmlns:pic="http://schemas.openxmlformats.org/drawingml/2006/picture">
                   <pic:nvPicPr>
-                    <pic:cNvPr id="737059761" name="Picture 737059761"/>
+                    <pic:cNvPr id="737059761" name="Picture 13"/>
                     <pic:cNvPicPr/>
                   </pic:nvPicPr>
                   <pic:blipFill>
@@ -1192,7 +1226,7 @@
                   <pic:spPr>
                     <a:xfrm>
                       <a:off x="0" y="0"/>
-                      <a:ext cx="4868700" cy="2601567"/>
+                      <a:ext cx="4733184" cy="2589584"/>
                     </a:xfrm>
                     <a:prstGeom prst="rect">
                       <a:avLst/>
@@ -1241,9 +1275,9 @@
           <w:noProof/>
         </w:rPr>
         <w:drawing>
-          <wp:inline distT="0" distB="0" distL="0" distR="0" wp14:anchorId="69B86F8B" wp14:editId="5FDC7F39">
-            <wp:extent cx="4823460" cy="2572584"/>
-            <wp:effectExtent l="0" t="0" r="0" b="0"/>
+          <wp:inline distT="0" distB="0" distL="0" distR="0" wp14:anchorId="69B86F8B" wp14:editId="05CA9A6C">
+            <wp:extent cx="3994385" cy="2598460"/>
+            <wp:effectExtent l="0" t="0" r="6350" b="0"/>
             <wp:docPr id="1807681319" name="Picture 14"/>
             <wp:cNvGraphicFramePr>
               <a:graphicFrameLocks xmlns:a="http://schemas.openxmlformats.org/drawingml/2006/main" noChangeAspect="1"/>
@@ -1252,7 +1286,7 @@
               <a:graphicData uri="http://schemas.openxmlformats.org/drawingml/2006/picture">
                 <pic:pic xmlns:pic="http://schemas.openxmlformats.org/drawingml/2006/picture">
                   <pic:nvPicPr>
-                    <pic:cNvPr id="1807681319" name="Picture 1807681319"/>
+                    <pic:cNvPr id="1807681319" name="Picture 14"/>
                     <pic:cNvPicPr/>
                   </pic:nvPicPr>
                   <pic:blipFill>
@@ -1270,7 +1304,7 @@
                   <pic:spPr>
                     <a:xfrm>
                       <a:off x="0" y="0"/>
-                      <a:ext cx="4871976" cy="2598460"/>
+                      <a:ext cx="3994385" cy="2598460"/>
                     </a:xfrm>
                     <a:prstGeom prst="rect">
                       <a:avLst/>
@@ -1318,9 +1352,9 @@
           <w:noProof/>
         </w:rPr>
         <w:drawing>
-          <wp:inline distT="0" distB="0" distL="0" distR="0" wp14:anchorId="7D0E8D6D" wp14:editId="284AFD19">
-            <wp:extent cx="4777740" cy="2548199"/>
-            <wp:effectExtent l="0" t="0" r="3810" b="5080"/>
+          <wp:inline distT="0" distB="0" distL="0" distR="0" wp14:anchorId="7D0E8D6D" wp14:editId="441C1E7E">
+            <wp:extent cx="4084542" cy="2369820"/>
+            <wp:effectExtent l="0" t="0" r="0" b="0"/>
             <wp:docPr id="1182148973" name="Picture 15"/>
             <wp:cNvGraphicFramePr>
               <a:graphicFrameLocks xmlns:a="http://schemas.openxmlformats.org/drawingml/2006/main" noChangeAspect="1"/>
@@ -1329,7 +1363,7 @@
               <a:graphicData uri="http://schemas.openxmlformats.org/drawingml/2006/picture">
                 <pic:pic xmlns:pic="http://schemas.openxmlformats.org/drawingml/2006/picture">
                   <pic:nvPicPr>
-                    <pic:cNvPr id="1182148973" name="Picture 1182148973"/>
+                    <pic:cNvPr id="1182148973" name="Picture 15"/>
                     <pic:cNvPicPr/>
                   </pic:nvPicPr>
                   <pic:blipFill>
@@ -1347,7 +1381,7 @@
                   <pic:spPr>
                     <a:xfrm>
                       <a:off x="0" y="0"/>
-                      <a:ext cx="4815094" cy="2568122"/>
+                      <a:ext cx="4120673" cy="2390783"/>
                     </a:xfrm>
                     <a:prstGeom prst="rect">
                       <a:avLst/>
@@ -1375,7 +1409,21 @@
           <w:b/>
           <w:bCs/>
         </w:rPr>
-        <w:t>STORY (SEASON BASED CROP PRODUCTION):</w:t>
+        <w:t>STORY (</w:t>
+      </w:r>
+      <w:r>
+        <w:rPr>
+          <w:b/>
+          <w:bCs/>
+        </w:rPr>
+        <w:t>SEASONED BASED CULTIVATION AREA</w:t>
+      </w:r>
+      <w:r>
+        <w:rPr>
+          <w:b/>
+          <w:bCs/>
+        </w:rPr>
+        <w:t>):</w:t>
       </w:r>
     </w:p>
     <w:p>
@@ -1395,9 +1443,9 @@
           <w:noProof/>
         </w:rPr>
         <w:drawing>
-          <wp:inline distT="0" distB="0" distL="0" distR="0" wp14:anchorId="7CFDEB94" wp14:editId="748B8A71">
-            <wp:extent cx="4876800" cy="2605895"/>
-            <wp:effectExtent l="0" t="0" r="0" b="4445"/>
+          <wp:inline distT="0" distB="0" distL="0" distR="0" wp14:anchorId="7CFDEB94" wp14:editId="5B882FC0">
+            <wp:extent cx="4069080" cy="2798350"/>
+            <wp:effectExtent l="0" t="0" r="7620" b="2540"/>
             <wp:docPr id="288727715" name="Picture 17"/>
             <wp:cNvGraphicFramePr>
               <a:graphicFrameLocks xmlns:a="http://schemas.openxmlformats.org/drawingml/2006/main" noChangeAspect="1"/>
@@ -1406,7 +1454,7 @@
               <a:graphicData uri="http://schemas.openxmlformats.org/drawingml/2006/picture">
                 <pic:pic xmlns:pic="http://schemas.openxmlformats.org/drawingml/2006/picture">
                   <pic:nvPicPr>
-                    <pic:cNvPr id="288727715" name="Picture 288727715"/>
+                    <pic:cNvPr id="288727715" name="Picture 17"/>
                     <pic:cNvPicPr/>
                   </pic:nvPicPr>
                   <pic:blipFill>
@@ -1424,7 +1472,7 @@
                   <pic:spPr>
                     <a:xfrm>
                       <a:off x="0" y="0"/>
-                      <a:ext cx="4911069" cy="2624206"/>
+                      <a:ext cx="4108418" cy="2825403"/>
                     </a:xfrm>
                     <a:prstGeom prst="rect">
                       <a:avLst/>
@@ -1473,9 +1521,9 @@
           <w:noProof/>
         </w:rPr>
         <w:drawing>
-          <wp:inline distT="0" distB="0" distL="0" distR="0" wp14:anchorId="61EC7426" wp14:editId="06EEBD97">
-            <wp:extent cx="4770120" cy="2556290"/>
-            <wp:effectExtent l="0" t="0" r="0" b="0"/>
+          <wp:inline distT="0" distB="0" distL="0" distR="0" wp14:anchorId="61EC7426" wp14:editId="01DB779B">
+            <wp:extent cx="4001565" cy="2571233"/>
+            <wp:effectExtent l="0" t="0" r="0" b="635"/>
             <wp:docPr id="698684522" name="Picture 18"/>
             <wp:cNvGraphicFramePr>
               <a:graphicFrameLocks xmlns:a="http://schemas.openxmlformats.org/drawingml/2006/main" noChangeAspect="1"/>
@@ -1484,7 +1532,7 @@
               <a:graphicData uri="http://schemas.openxmlformats.org/drawingml/2006/picture">
                 <pic:pic xmlns:pic="http://schemas.openxmlformats.org/drawingml/2006/picture">
                   <pic:nvPicPr>
-                    <pic:cNvPr id="698684522" name="Picture 698684522"/>
+                    <pic:cNvPr id="698684522" name="Picture 18"/>
                     <pic:cNvPicPr/>
                   </pic:nvPicPr>
                   <pic:blipFill>
@@ -1502,7 +1550,7 @@
                   <pic:spPr>
                     <a:xfrm>
                       <a:off x="0" y="0"/>
-                      <a:ext cx="4798005" cy="2571233"/>
+                      <a:ext cx="4001565" cy="2571233"/>
                     </a:xfrm>
                     <a:prstGeom prst="rect">
                       <a:avLst/>
@@ -1550,9 +1598,9 @@
           <w:noProof/>
         </w:rPr>
         <w:drawing>
-          <wp:inline distT="0" distB="0" distL="0" distR="0" wp14:anchorId="5544C1A8" wp14:editId="52C9131A">
-            <wp:extent cx="4792980" cy="2568541"/>
-            <wp:effectExtent l="0" t="0" r="7620" b="3810"/>
+          <wp:inline distT="0" distB="0" distL="0" distR="0" wp14:anchorId="5544C1A8" wp14:editId="62696F30">
+            <wp:extent cx="3966845" cy="2581390"/>
+            <wp:effectExtent l="0" t="0" r="0" b="9525"/>
             <wp:docPr id="1656551738" name="Picture 19"/>
             <wp:cNvGraphicFramePr>
               <a:graphicFrameLocks xmlns:a="http://schemas.openxmlformats.org/drawingml/2006/main" noChangeAspect="1"/>
@@ -1561,7 +1609,7 @@
               <a:graphicData uri="http://schemas.openxmlformats.org/drawingml/2006/picture">
                 <pic:pic xmlns:pic="http://schemas.openxmlformats.org/drawingml/2006/picture">
                   <pic:nvPicPr>
-                    <pic:cNvPr id="1656551738" name="Picture 1656551738"/>
+                    <pic:cNvPr id="1656551738" name="Picture 19"/>
                     <pic:cNvPicPr/>
                   </pic:nvPicPr>
                   <pic:blipFill>
@@ -1579,7 +1627,7 @@
                   <pic:spPr>
                     <a:xfrm>
                       <a:off x="0" y="0"/>
-                      <a:ext cx="4817701" cy="2581789"/>
+                      <a:ext cx="3971166" cy="2584202"/>
                     </a:xfrm>
                     <a:prstGeom prst="rect">
                       <a:avLst/>
@@ -1627,9 +1675,9 @@
           <w:noProof/>
         </w:rPr>
         <w:drawing>
-          <wp:inline distT="0" distB="0" distL="0" distR="0" wp14:anchorId="58B3F706" wp14:editId="1243EC33">
-            <wp:extent cx="4786180" cy="2552700"/>
-            <wp:effectExtent l="0" t="0" r="0" b="0"/>
+          <wp:inline distT="0" distB="0" distL="0" distR="0" wp14:anchorId="58B3F706" wp14:editId="3D2C2A8E">
+            <wp:extent cx="3940243" cy="2570159"/>
+            <wp:effectExtent l="0" t="0" r="3175" b="1905"/>
             <wp:docPr id="1340081310" name="Picture 20"/>
             <wp:cNvGraphicFramePr>
               <a:graphicFrameLocks xmlns:a="http://schemas.openxmlformats.org/drawingml/2006/main" noChangeAspect="1"/>
@@ -1638,7 +1686,7 @@
               <a:graphicData uri="http://schemas.openxmlformats.org/drawingml/2006/picture">
                 <pic:pic xmlns:pic="http://schemas.openxmlformats.org/drawingml/2006/picture">
                   <pic:nvPicPr>
-                    <pic:cNvPr id="1340081310" name="Picture 1340081310"/>
+                    <pic:cNvPr id="1340081310" name="Picture 20"/>
                     <pic:cNvPicPr/>
                   </pic:nvPicPr>
                   <pic:blipFill>
@@ -1656,7 +1704,7 @@
                   <pic:spPr>
                     <a:xfrm>
                       <a:off x="0" y="0"/>
-                      <a:ext cx="4818915" cy="2570159"/>
+                      <a:ext cx="3940243" cy="2570159"/>
                     </a:xfrm>
                     <a:prstGeom prst="rect">
                       <a:avLst/>
@@ -1685,7 +1733,21 @@
           <w:bCs/>
         </w:rPr>
         <w:lastRenderedPageBreak/>
-        <w:t>STORY (CROP PLANTATION BY COUNT):</w:t>
+        <w:t>STORY (</w:t>
+      </w:r>
+      <w:r>
+        <w:rPr>
+          <w:b/>
+          <w:bCs/>
+        </w:rPr>
+        <w:t>SEASON WISE PRODUCTION</w:t>
+      </w:r>
+      <w:r>
+        <w:rPr>
+          <w:b/>
+          <w:bCs/>
+        </w:rPr>
+        <w:t>):</w:t>
       </w:r>
     </w:p>
     <w:p>
@@ -1705,9 +1767,9 @@
           <w:noProof/>
         </w:rPr>
         <w:drawing>
-          <wp:inline distT="0" distB="0" distL="0" distR="0" wp14:anchorId="0DB54A46" wp14:editId="249DDDB8">
-            <wp:extent cx="4732020" cy="2513853"/>
-            <wp:effectExtent l="0" t="0" r="0" b="1270"/>
+          <wp:inline distT="0" distB="0" distL="0" distR="0" wp14:anchorId="0DB54A46" wp14:editId="00119274">
+            <wp:extent cx="4511867" cy="2527063"/>
+            <wp:effectExtent l="0" t="0" r="3175" b="6985"/>
             <wp:docPr id="265760123" name="Picture 21"/>
             <wp:cNvGraphicFramePr>
               <a:graphicFrameLocks xmlns:a="http://schemas.openxmlformats.org/drawingml/2006/main" noChangeAspect="1"/>
@@ -1716,7 +1778,7 @@
               <a:graphicData uri="http://schemas.openxmlformats.org/drawingml/2006/picture">
                 <pic:pic xmlns:pic="http://schemas.openxmlformats.org/drawingml/2006/picture">
                   <pic:nvPicPr>
-                    <pic:cNvPr id="265760123" name="Picture 265760123"/>
+                    <pic:cNvPr id="265760123" name="Picture 21"/>
                     <pic:cNvPicPr/>
                   </pic:nvPicPr>
                   <pic:blipFill>
@@ -1734,7 +1796,7 @@
                   <pic:spPr>
                     <a:xfrm>
                       <a:off x="0" y="0"/>
-                      <a:ext cx="4756886" cy="2527063"/>
+                      <a:ext cx="4511867" cy="2527063"/>
                     </a:xfrm>
                     <a:prstGeom prst="rect">
                       <a:avLst/>
@@ -1762,7 +1824,21 @@
           <w:b/>
           <w:bCs/>
         </w:rPr>
-        <w:t>STORY (SEASON WISE PRODUCTION):</w:t>
+        <w:t>STORY (</w:t>
+      </w:r>
+      <w:r>
+        <w:rPr>
+          <w:b/>
+          <w:bCs/>
+        </w:rPr>
+        <w:t>CROP PLANTATION BY COUNT</w:t>
+      </w:r>
+      <w:r>
+        <w:rPr>
+          <w:b/>
+          <w:bCs/>
+        </w:rPr>
+        <w:t>):</w:t>
       </w:r>
     </w:p>
     <w:p>
@@ -1782,9 +1858,9 @@
           <w:noProof/>
         </w:rPr>
         <w:drawing>
-          <wp:inline distT="0" distB="0" distL="0" distR="0" wp14:anchorId="69258259" wp14:editId="119BEE10">
-            <wp:extent cx="4719083" cy="2506980"/>
-            <wp:effectExtent l="0" t="0" r="5715" b="7620"/>
+          <wp:inline distT="0" distB="0" distL="0" distR="0" wp14:anchorId="69258259" wp14:editId="15EE4DD3">
+            <wp:extent cx="4511675" cy="2606598"/>
+            <wp:effectExtent l="0" t="0" r="3175" b="3810"/>
             <wp:docPr id="1802685519" name="Picture 22"/>
             <wp:cNvGraphicFramePr>
               <a:graphicFrameLocks xmlns:a="http://schemas.openxmlformats.org/drawingml/2006/main" noChangeAspect="1"/>
@@ -1793,7 +1869,7 @@
               <a:graphicData uri="http://schemas.openxmlformats.org/drawingml/2006/picture">
                 <pic:pic xmlns:pic="http://schemas.openxmlformats.org/drawingml/2006/picture">
                   <pic:nvPicPr>
-                    <pic:cNvPr id="1802685519" name="Picture 1802685519"/>
+                    <pic:cNvPr id="1802685519" name="Picture 22"/>
                     <pic:cNvPicPr/>
                   </pic:nvPicPr>
                   <pic:blipFill>
@@ -1811,7 +1887,7 @@
                   <pic:spPr>
                     <a:xfrm>
                       <a:off x="0" y="0"/>
-                      <a:ext cx="4737599" cy="2516816"/>
+                      <a:ext cx="4526037" cy="2614896"/>
                     </a:xfrm>
                     <a:prstGeom prst="rect">
                       <a:avLst/>
@@ -1826,17 +1902,9 @@
     </w:p>
     <w:p>
       <w:pPr>
-        <w:tabs>
-          <w:tab w:val="left" w:pos="2028"/>
-        </w:tabs>
-        <w:rPr>
-          <w:b/>
-          <w:bCs/>
-        </w:rPr>
-      </w:pPr>
-    </w:p>
-    <w:p>
-      <w:pPr>
+        <w:pBdr>
+          <w:top w:val="single" w:sz="4" w:space="1" w:color="auto"/>
+        </w:pBdr>
         <w:tabs>
           <w:tab w:val="left" w:pos="2028"/>
         </w:tabs>
@@ -1845,6 +1913,7 @@
           <w:bCs/>
           <w:sz w:val="28"/>
           <w:szCs w:val="28"/>
+          <w:u w:val="single"/>
         </w:rPr>
       </w:pPr>
       <w:r>
@@ -1853,6 +1922,7 @@
           <w:bCs/>
           <w:sz w:val="28"/>
           <w:szCs w:val="28"/>
+          <w:u w:val="single"/>
         </w:rPr>
         <w:t>4.ADVANTAGES &amp; DISADVANTAGES:</w:t>
       </w:r>
@@ -1990,22 +2060,27 @@
     </w:p>
     <w:p>
       <w:pPr>
-        <w:tabs>
-          <w:tab w:val="left" w:pos="2028"/>
-        </w:tabs>
-        <w:rPr>
-          <w:b/>
-          <w:bCs/>
-          <w:sz w:val="24"/>
-          <w:szCs w:val="24"/>
-        </w:rPr>
-      </w:pPr>
-      <w:r>
-        <w:rPr>
-          <w:b/>
-          <w:bCs/>
-          <w:sz w:val="24"/>
-          <w:szCs w:val="24"/>
+        <w:pBdr>
+          <w:top w:val="single" w:sz="4" w:space="1" w:color="auto"/>
+        </w:pBdr>
+        <w:tabs>
+          <w:tab w:val="left" w:pos="2028"/>
+        </w:tabs>
+        <w:rPr>
+          <w:b/>
+          <w:bCs/>
+          <w:sz w:val="28"/>
+          <w:szCs w:val="28"/>
+          <w:u w:val="single"/>
+        </w:rPr>
+      </w:pPr>
+      <w:r>
+        <w:rPr>
+          <w:b/>
+          <w:bCs/>
+          <w:sz w:val="28"/>
+          <w:szCs w:val="28"/>
+          <w:u w:val="single"/>
         </w:rPr>
         <w:lastRenderedPageBreak/>
         <w:t>5</w:t>
@@ -2014,28 +2089,11 @@
         <w:rPr>
           <w:b/>
           <w:bCs/>
-          <w:sz w:val="24"/>
-          <w:szCs w:val="24"/>
-        </w:rPr>
-        <w:t>.</w:t>
-      </w:r>
-      <w:r>
-        <w:rPr>
-          <w:b/>
-          <w:bCs/>
           <w:sz w:val="28"/>
           <w:szCs w:val="28"/>
-        </w:rPr>
-        <w:t>APPLICATION</w:t>
-      </w:r>
-      <w:r>
-        <w:rPr>
-          <w:b/>
-          <w:bCs/>
-          <w:sz w:val="24"/>
-          <w:szCs w:val="24"/>
-        </w:rPr>
-        <w:t>:</w:t>
+          <w:u w:val="single"/>
+        </w:rPr>
+        <w:t>.APPLICATION:</w:t>
       </w:r>
     </w:p>
     <w:p>
@@ -2079,6 +2137,9 @@
     </w:p>
     <w:p>
       <w:pPr>
+        <w:pBdr>
+          <w:top w:val="single" w:sz="4" w:space="1" w:color="auto"/>
+        </w:pBdr>
         <w:tabs>
           <w:tab w:val="left" w:pos="2028"/>
         </w:tabs>
@@ -2087,6 +2148,7 @@
           <w:bCs/>
           <w:sz w:val="28"/>
           <w:szCs w:val="28"/>
+          <w:u w:val="single"/>
         </w:rPr>
       </w:pPr>
       <w:r>
@@ -2095,6 +2157,7 @@
           <w:bCs/>
           <w:sz w:val="28"/>
           <w:szCs w:val="28"/>
+          <w:u w:val="single"/>
         </w:rPr>
         <w:t>6.CONCLUSION:</w:t>
       </w:r>
@@ -2117,33 +2180,29 @@
     </w:p>
     <w:p>
       <w:pPr>
-        <w:tabs>
-          <w:tab w:val="left" w:pos="2028"/>
-        </w:tabs>
-        <w:rPr>
-          <w:b/>
-          <w:bCs/>
-          <w:sz w:val="24"/>
-          <w:szCs w:val="24"/>
-        </w:rPr>
-      </w:pPr>
-      <w:r>
-        <w:rPr>
-          <w:b/>
-          <w:bCs/>
-          <w:sz w:val="24"/>
-          <w:szCs w:val="24"/>
-        </w:rPr>
-        <w:t>7. FUTURE SCOPE</w:t>
-      </w:r>
-      <w:r>
-        <w:rPr>
-          <w:b/>
-          <w:bCs/>
-          <w:sz w:val="24"/>
-          <w:szCs w:val="24"/>
-        </w:rPr>
-        <w:t>:</w:t>
+        <w:pBdr>
+          <w:top w:val="single" w:sz="4" w:space="1" w:color="auto"/>
+        </w:pBdr>
+        <w:tabs>
+          <w:tab w:val="left" w:pos="2028"/>
+        </w:tabs>
+        <w:rPr>
+          <w:b/>
+          <w:bCs/>
+          <w:sz w:val="28"/>
+          <w:szCs w:val="28"/>
+          <w:u w:val="single"/>
+        </w:rPr>
+      </w:pPr>
+      <w:r>
+        <w:rPr>
+          <w:b/>
+          <w:bCs/>
+          <w:sz w:val="28"/>
+          <w:szCs w:val="28"/>
+          <w:u w:val="single"/>
+        </w:rPr>
+        <w:t>7. FUTURE SCOPE:</w:t>
       </w:r>
     </w:p>
     <w:p>

</xml_diff>